<commit_message>
Opis igrice v1.2 Dijagram klasa igrice v1.2
</commit_message>
<xml_diff>
--- a/Igrica/Igrica-CarRun-Opis.docx
+++ b/Igrica/Igrica-CarRun-Opis.docx
@@ -25,7 +25,13 @@
         <w:t>Igrica je zamišljena da bude jedna varijanta popularne igrice „Snake“.  Mali automobil, naravno BMW model, se kreće po ekranu određenom brzinom. U gornjem desnom uglu bi se nalazio status bar koji bi označavao koliko automobil ima goriva. Količina goriva se smanjuje u toku igrice. Automobil treba da kupi određene stvari na ekranu (te stvari su zamišljene kao neka sličica) i tako skuplja bodove. Nakon određenog vremenskog intervala</w:t>
       </w:r>
       <w:r>
-        <w:t xml:space="preserve"> pojavljuju se na ekranu slicice kanistera goriva, koje automobil mora da skupi kako bi mu se gorivo napunilo, kako bi mogao nasstaviti igricu.</w:t>
+        <w:t xml:space="preserve"> pojavljuju se na ekranu slicice kanistera goriva, koje automobil mora da skupi kako bi mu se go</w:t>
+      </w:r>
+      <w:r>
+        <w:t>rivo napunilo, kako bi mogao na</w:t>
+      </w:r>
+      <w:r>
+        <w:t>staviti igricu.</w:t>
       </w:r>
     </w:p>
     <w:p>
@@ -36,6 +42,12 @@
     <w:p>
       <w:r>
         <w:t>Također, nakon određenog vremena, na ekranu se, pored sličica za bodove pojavljuju sličice bombi, koje igrač ne smije uzeti. U suprotnom, uzimanje bombe, automatski označava kraj igre.</w:t>
+      </w:r>
+    </w:p>
+    <w:p/>
+    <w:p>
+      <w:r>
+        <w:t>Glavni meni koji se pojavljuje pri učitavanju igrice je meni na kojem se nalaze dugme za odabir nove igre, dugme za prikaz highscore-a, dugme za podešavanje opcija(alternativno), dugme za izlaz iz igrice. Pritiskom na dugme za novu igru, učitava se forma koja prikazuje ekran sa malim automobilom i pritiskom na jednu od tastera strelica, igrica počinje. Automobil se po ekranu kreće uz pomoć strelica. Pritiskom na dugme prikaz highscore, pojavljuje se najbolji rezultat (ili rezultati) igrice.</w:t>
       </w:r>
     </w:p>
     <w:p/>
@@ -61,34 +73,73 @@
     <w:p>
       <w:r>
         <w:tab/>
-        <w:t>-glavni meni koji se pojavljuje pri učitavanju igrice na kojem se nalaze dugme za odabir nove igre, dugme za prikaz highscore-a, dugme za podešavanje opcija(alternativno), dugme za izlaz iz igrice</w:t>
-      </w:r>
-    </w:p>
-    <w:p>
-      <w:r>
-        <w:tab/>
-        <w:t xml:space="preserve">-pritiskom na dugme za novu igru, učitava se forma koja prikazuje </w:t>
-      </w:r>
-      <w:r>
-        <w:t>ekran sa malim automobilom i pritiskom na jednu od tastera strelica, igrica počinje. Automobil se po ekranu kreće uz pomoć strelica</w:t>
-      </w:r>
-    </w:p>
-    <w:p>
-      <w:r>
-        <w:tab/>
-        <w:t>-pritiskom na dugme za prikaz highscore-a, učitava se forma na kojoj se nalazi tabela koja prikazuje 5 najboljih rezultata</w:t>
-      </w:r>
-    </w:p>
-    <w:p>
-      <w:r>
-        <w:tab/>
-        <w:t>-pritiskom na dugme za podešavanje opcija, učitava se forma na kojoj je moguće mijenjati opcije kao što su zvuk igrice(podešavanje jačine zvuka), zatim odabir izgleda automobila(podrazumijeva samo izglede bmw modela) i sl.</w:t>
-      </w:r>
-    </w:p>
-    <w:p>
-      <w:r>
-        <w:tab/>
-        <w:t>-pritiskom na dugme izlaz iz igrice, pojavljuje se prozorcic na kojem se postavlja pitanje, da li je korisnik siguran da želi izaći sa ponuđenim odgovorima „da“ i „ne“. Da označava izlaz iz igre, ne povratak na glavni meni.</w:t>
+        <w:t>-</w:t>
+      </w:r>
+      <w:r>
+        <w:t>kretanje automobila po ekranu</w:t>
+      </w:r>
+    </w:p>
+    <w:p>
+      <w:r>
+        <w:tab/>
+        <w:t>-</w:t>
+      </w:r>
+      <w:r>
+        <w:t>generisanje sličica za bodove, za gorivo i bombi na ekranu</w:t>
+      </w:r>
+    </w:p>
+    <w:p>
+      <w:r>
+        <w:tab/>
+        <w:t>-</w:t>
+      </w:r>
+      <w:r>
+        <w:t>generisanje mape</w:t>
+      </w:r>
+    </w:p>
+    <w:p>
+      <w:r>
+        <w:tab/>
+        <w:t>-</w:t>
+      </w:r>
+      <w:r>
+        <w:t>promjena opcija kao što du jačina zvuka igrice, model automobila i sl.</w:t>
+      </w:r>
+    </w:p>
+    <w:p>
+      <w:r>
+        <w:tab/>
+        <w:t>-reguliranje status bara</w:t>
+      </w:r>
+    </w:p>
+    <w:p>
+      <w:r>
+        <w:tab/>
+        <w:t>-prikaz</w:t>
+      </w:r>
+      <w:r>
+        <w:t xml:space="preserve"> </w:t>
+      </w:r>
+      <w:r>
+        <w:t>trenutnog score-a</w:t>
+      </w:r>
+    </w:p>
+    <w:p>
+      <w:r>
+        <w:tab/>
+        <w:t>-random prikaz sličica na ekranu</w:t>
+      </w:r>
+    </w:p>
+    <w:p>
+      <w:r>
+        <w:tab/>
+        <w:t>-generisanje glavnog meni-ja</w:t>
+      </w:r>
+    </w:p>
+    <w:p>
+      <w:r>
+        <w:tab/>
+        <w:t>-evidencija i prikaz highscore-ova</w:t>
       </w:r>
     </w:p>
     <w:sectPr>

</xml_diff>